<commit_message>
guide utilisateur... docx et PDF
</commit_message>
<xml_diff>
--- a/GuideUtilisateur.docx
+++ b/GuideUtilisateur.docx
@@ -174,123 +174,108 @@
         <w:t>Rivest</w:t>
       </w:r>
       <w:proofErr w:type="spellEnd"/>
-      <w:r>
+    </w:p>
+    <w:p>
+      <w:pPr>
+        <w:spacing w:line="360" w:lineRule="auto"/>
+        <w:jc w:val="center"/>
         <w:rPr>
           <w:sz w:val="28"/>
           <w:szCs w:val="28"/>
           <w:lang w:val="fr-CA"/>
         </w:rPr>
-        <w:t xml:space="preserve"> (1438615)</w:t>
-      </w:r>
-    </w:p>
-    <w:p>
-      <w:pPr>
-        <w:spacing w:line="360" w:lineRule="auto"/>
-        <w:jc w:val="center"/>
+      </w:pPr>
+      <w:r>
         <w:rPr>
           <w:sz w:val="28"/>
           <w:szCs w:val="28"/>
           <w:lang w:val="fr-CA"/>
         </w:rPr>
-      </w:pPr>
+        <w:t xml:space="preserve">Clément </w:t>
+      </w:r>
+      <w:proofErr w:type="spellStart"/>
       <w:r>
         <w:rPr>
           <w:sz w:val="28"/>
           <w:szCs w:val="28"/>
           <w:lang w:val="fr-CA"/>
         </w:rPr>
-        <w:t xml:space="preserve">Clément </w:t>
-      </w:r>
-      <w:proofErr w:type="spellStart"/>
-      <w:r>
+        <w:t>Duffau</w:t>
+      </w:r>
+      <w:proofErr w:type="spellEnd"/>
+    </w:p>
+    <w:p>
+      <w:pPr>
+        <w:spacing w:line="360" w:lineRule="auto"/>
+        <w:jc w:val="center"/>
         <w:rPr>
           <w:sz w:val="28"/>
           <w:szCs w:val="28"/>
           <w:lang w:val="fr-CA"/>
         </w:rPr>
-        <w:t>Duffau</w:t>
-      </w:r>
-      <w:proofErr w:type="spellEnd"/>
+      </w:pPr>
       <w:r>
         <w:rPr>
           <w:sz w:val="28"/>
           <w:szCs w:val="28"/>
           <w:lang w:val="fr-CA"/>
         </w:rPr>
-        <w:t xml:space="preserve"> ()</w:t>
-      </w:r>
-    </w:p>
-    <w:p>
-      <w:pPr>
-        <w:spacing w:line="360" w:lineRule="auto"/>
-        <w:jc w:val="center"/>
+        <w:t xml:space="preserve">Mohammed </w:t>
+      </w:r>
+      <w:proofErr w:type="spellStart"/>
+      <w:r>
         <w:rPr>
           <w:sz w:val="28"/>
           <w:szCs w:val="28"/>
           <w:lang w:val="fr-CA"/>
         </w:rPr>
-      </w:pPr>
-      <w:r>
+        <w:t>Benbachir</w:t>
+      </w:r>
+      <w:proofErr w:type="spellEnd"/>
+    </w:p>
+    <w:p>
+      <w:pPr>
+        <w:spacing w:line="360" w:lineRule="auto"/>
+        <w:jc w:val="center"/>
         <w:rPr>
           <w:sz w:val="28"/>
           <w:szCs w:val="28"/>
           <w:lang w:val="fr-CA"/>
         </w:rPr>
-        <w:t xml:space="preserve">Mohammed </w:t>
-      </w:r>
-      <w:proofErr w:type="spellStart"/>
-      <w:r>
+      </w:pPr>
+    </w:p>
+    <w:p>
+      <w:pPr>
+        <w:spacing w:line="360" w:lineRule="auto"/>
+        <w:jc w:val="center"/>
         <w:rPr>
           <w:sz w:val="28"/>
           <w:szCs w:val="28"/>
           <w:lang w:val="fr-CA"/>
         </w:rPr>
-        <w:t>Benbachir</w:t>
-      </w:r>
-      <w:proofErr w:type="spellEnd"/>
-      <w:r>
+      </w:pPr>
+    </w:p>
+    <w:p>
+      <w:pPr>
+        <w:spacing w:line="360" w:lineRule="auto"/>
         <w:rPr>
           <w:sz w:val="28"/>
           <w:szCs w:val="28"/>
           <w:lang w:val="fr-CA"/>
         </w:rPr>
-        <w:t xml:space="preserve"> ()</w:t>
-      </w:r>
-    </w:p>
-    <w:p>
-      <w:pPr>
-        <w:spacing w:line="360" w:lineRule="auto"/>
-        <w:jc w:val="center"/>
-        <w:rPr>
-          <w:sz w:val="28"/>
-          <w:szCs w:val="28"/>
-          <w:lang w:val="fr-CA"/>
-        </w:rPr>
-      </w:pPr>
-    </w:p>
-    <w:p>
-      <w:pPr>
-        <w:spacing w:line="360" w:lineRule="auto"/>
-        <w:jc w:val="center"/>
-        <w:rPr>
-          <w:sz w:val="28"/>
-          <w:szCs w:val="28"/>
-          <w:lang w:val="fr-CA"/>
-        </w:rPr>
-      </w:pPr>
-    </w:p>
-    <w:p>
-      <w:pPr>
-        <w:spacing w:line="360" w:lineRule="auto"/>
-        <w:rPr>
-          <w:sz w:val="28"/>
-          <w:szCs w:val="28"/>
-          <w:lang w:val="fr-CA"/>
-        </w:rPr>
       </w:pPr>
     </w:p>
     <w:sdt>
       <w:sdtPr>
+        <w:rPr>
+          <w:rFonts w:asciiTheme="minorHAnsi" w:eastAsiaTheme="minorHAnsi" w:hAnsiTheme="minorHAnsi" w:cstheme="minorBidi"/>
+          <w:b w:val="0"/>
+          <w:bCs w:val="0"/>
+          <w:color w:val="auto"/>
+          <w:sz w:val="22"/>
+          <w:szCs w:val="22"/>
+          <w:lang w:val="en-CA" w:eastAsia="en-US"/>
+        </w:rPr>
         <w:id w:val="-417943089"/>
         <w:docPartObj>
           <w:docPartGallery w:val="Table of Contents"/>
@@ -299,12 +284,7 @@
       </w:sdtPr>
       <w:sdtEndPr>
         <w:rPr>
-          <w:rFonts w:asciiTheme="minorHAnsi" w:eastAsiaTheme="minorHAnsi" w:hAnsiTheme="minorHAnsi" w:cstheme="minorBidi"/>
           <w:noProof/>
-          <w:color w:val="auto"/>
-          <w:sz w:val="22"/>
-          <w:szCs w:val="22"/>
-          <w:lang w:val="en-CA" w:eastAsia="en-US"/>
         </w:rPr>
       </w:sdtEndPr>
       <w:sdtContent>
@@ -338,7 +318,7 @@
           <w:r>
             <w:fldChar w:fldCharType="separate"/>
           </w:r>
-          <w:hyperlink w:anchor="_Toc378521174" w:history="1">
+          <w:hyperlink w:anchor="_Toc378867700" w:history="1">
             <w:r>
               <w:rPr>
                 <w:rStyle w:val="Hyperlink"/>
@@ -366,7 +346,7 @@
                 <w:noProof/>
                 <w:webHidden/>
               </w:rPr>
-              <w:instrText xml:space="preserve"> PAGEREF _Toc378521174 \h </w:instrText>
+              <w:instrText xml:space="preserve"> PAGEREF _Toc378867700 \h </w:instrText>
             </w:r>
             <w:r>
               <w:rPr>
@@ -409,7 +389,7 @@
               <w:lang w:eastAsia="en-CA"/>
             </w:rPr>
           </w:pPr>
-          <w:hyperlink w:anchor="_Toc378521175" w:history="1">
+          <w:hyperlink w:anchor="_Toc378867701" w:history="1">
             <w:r>
               <w:rPr>
                 <w:rStyle w:val="Hyperlink"/>
@@ -437,7 +417,149 @@
                 <w:noProof/>
                 <w:webHidden/>
               </w:rPr>
-              <w:instrText xml:space="preserve"> PAGEREF _Toc378521175 \h </w:instrText>
+              <w:instrText xml:space="preserve"> PAGEREF _Toc378867701 \h </w:instrText>
+            </w:r>
+            <w:r>
+              <w:rPr>
+                <w:noProof/>
+                <w:webHidden/>
+              </w:rPr>
+            </w:r>
+            <w:r>
+              <w:rPr>
+                <w:noProof/>
+                <w:webHidden/>
+              </w:rPr>
+              <w:fldChar w:fldCharType="separate"/>
+            </w:r>
+            <w:r>
+              <w:rPr>
+                <w:noProof/>
+                <w:webHidden/>
+              </w:rPr>
+              <w:t>3</w:t>
+            </w:r>
+            <w:r>
+              <w:rPr>
+                <w:noProof/>
+                <w:webHidden/>
+              </w:rPr>
+              <w:fldChar w:fldCharType="end"/>
+            </w:r>
+          </w:hyperlink>
+        </w:p>
+        <w:p>
+          <w:pPr>
+            <w:pStyle w:val="TOC2"/>
+            <w:tabs>
+              <w:tab w:val="right" w:leader="dot" w:pos="9350"/>
+            </w:tabs>
+            <w:rPr>
+              <w:rFonts w:eastAsiaTheme="minorEastAsia"/>
+              <w:noProof/>
+              <w:lang w:eastAsia="en-CA"/>
+            </w:rPr>
+          </w:pPr>
+          <w:hyperlink w:anchor="_Toc378867702" w:history="1">
+            <w:r>
+              <w:rPr>
+                <w:rStyle w:val="Hyperlink"/>
+                <w:noProof/>
+                <w:lang w:val="fr-CA"/>
+              </w:rPr>
+              <w:t>Présentation du logiciel</w:t>
+            </w:r>
+            <w:r>
+              <w:rPr>
+                <w:noProof/>
+                <w:webHidden/>
+              </w:rPr>
+              <w:tab/>
+            </w:r>
+            <w:r>
+              <w:rPr>
+                <w:noProof/>
+                <w:webHidden/>
+              </w:rPr>
+              <w:fldChar w:fldCharType="begin"/>
+            </w:r>
+            <w:r>
+              <w:rPr>
+                <w:noProof/>
+                <w:webHidden/>
+              </w:rPr>
+              <w:instrText xml:space="preserve"> PAGEREF _Toc378867702 \h </w:instrText>
+            </w:r>
+            <w:r>
+              <w:rPr>
+                <w:noProof/>
+                <w:webHidden/>
+              </w:rPr>
+            </w:r>
+            <w:r>
+              <w:rPr>
+                <w:noProof/>
+                <w:webHidden/>
+              </w:rPr>
+              <w:fldChar w:fldCharType="separate"/>
+            </w:r>
+            <w:r>
+              <w:rPr>
+                <w:noProof/>
+                <w:webHidden/>
+              </w:rPr>
+              <w:t>3</w:t>
+            </w:r>
+            <w:r>
+              <w:rPr>
+                <w:noProof/>
+                <w:webHidden/>
+              </w:rPr>
+              <w:fldChar w:fldCharType="end"/>
+            </w:r>
+          </w:hyperlink>
+        </w:p>
+        <w:p>
+          <w:pPr>
+            <w:pStyle w:val="TOC2"/>
+            <w:tabs>
+              <w:tab w:val="right" w:leader="dot" w:pos="9350"/>
+            </w:tabs>
+            <w:rPr>
+              <w:rFonts w:eastAsiaTheme="minorEastAsia"/>
+              <w:noProof/>
+              <w:lang w:eastAsia="en-CA"/>
+            </w:rPr>
+          </w:pPr>
+          <w:hyperlink w:anchor="_Toc378867703" w:history="1">
+            <w:r>
+              <w:rPr>
+                <w:rStyle w:val="Hyperlink"/>
+                <w:noProof/>
+                <w:lang w:val="fr-CA"/>
+              </w:rPr>
+              <w:t>Utilisation</w:t>
+            </w:r>
+            <w:r>
+              <w:rPr>
+                <w:noProof/>
+                <w:webHidden/>
+              </w:rPr>
+              <w:tab/>
+            </w:r>
+            <w:r>
+              <w:rPr>
+                <w:noProof/>
+                <w:webHidden/>
+              </w:rPr>
+              <w:fldChar w:fldCharType="begin"/>
+            </w:r>
+            <w:r>
+              <w:rPr>
+                <w:noProof/>
+                <w:webHidden/>
+              </w:rPr>
+              <w:instrText xml:space="preserve"> PAGEREF _Toc378867703 \h </w:instrText>
             </w:r>
             <w:r>
               <w:rPr>
@@ -509,7 +631,7 @@
           <w:lang w:val="fr-CA"/>
         </w:rPr>
       </w:pPr>
-      <w:bookmarkStart w:id="1" w:name="_Toc378521174"/>
+      <w:bookmarkStart w:id="1" w:name="_Toc378867700"/>
       <w:r>
         <w:rPr>
           <w:lang w:val="fr-CA"/>
@@ -527,13 +649,51 @@
     </w:p>
     <w:p>
       <w:pPr>
+        <w:spacing w:line="360" w:lineRule="auto"/>
+        <w:rPr>
+          <w:lang w:val="fr-CA"/>
+        </w:rPr>
+      </w:pPr>
+      <w:r>
+        <w:rPr>
+          <w:lang w:val="fr-CA"/>
+        </w:rPr>
+        <w:t xml:space="preserve">Ce guide est à l'attention </w:t>
+      </w:r>
+      <w:r>
+        <w:rPr>
+          <w:lang w:val="fr-CA"/>
+        </w:rPr>
+        <w:t xml:space="preserve">des </w:t>
+      </w:r>
+      <w:r>
+        <w:rPr>
+          <w:lang w:val="fr-CA"/>
+        </w:rPr>
+        <w:t>utilisateurs</w:t>
+      </w:r>
+      <w:r>
+        <w:rPr>
+          <w:lang w:val="fr-CA"/>
+        </w:rPr>
+        <w:t>. Il y est expliqué ce qu’est le logiciel et comment s’en servir</w:t>
+      </w:r>
+      <w:r>
+        <w:rPr>
+          <w:lang w:val="fr-CA"/>
+        </w:rPr>
+        <w:t>.</w:t>
+      </w:r>
+    </w:p>
+    <w:p>
+      <w:pPr>
         <w:pStyle w:val="Heading1"/>
         <w:spacing w:line="360" w:lineRule="auto"/>
         <w:rPr>
           <w:lang w:val="fr-CA"/>
         </w:rPr>
       </w:pPr>
-      <w:bookmarkStart w:id="2" w:name="_Toc378521175"/>
+      <w:bookmarkStart w:id="2" w:name="_Toc378867701"/>
       <w:r>
         <w:rPr>
           <w:lang w:val="fr-CA"/>
@@ -544,10 +704,132 @@
     </w:p>
     <w:p>
       <w:pPr>
-        <w:rPr>
-          <w:lang w:val="fr-CA"/>
-        </w:rPr>
-      </w:pPr>
+        <w:pStyle w:val="Heading2"/>
+        <w:spacing w:line="360" w:lineRule="auto"/>
+        <w:rPr>
+          <w:lang w:val="fr-CA"/>
+        </w:rPr>
+      </w:pPr>
+      <w:bookmarkStart w:id="3" w:name="_Toc378867702"/>
+      <w:r>
+        <w:rPr>
+          <w:lang w:val="fr-CA"/>
+        </w:rPr>
+        <w:t>Présentation du logiciel</w:t>
+      </w:r>
+      <w:bookmarkEnd w:id="3"/>
+    </w:p>
+    <w:p>
+      <w:pPr>
+        <w:pStyle w:val="Default"/>
+        <w:spacing w:line="360" w:lineRule="auto"/>
+        <w:rPr>
+          <w:sz w:val="22"/>
+          <w:szCs w:val="22"/>
+          <w:lang w:val="fr-CA"/>
+        </w:rPr>
+      </w:pPr>
+      <w:r>
+        <w:rPr>
+          <w:sz w:val="22"/>
+          <w:szCs w:val="22"/>
+          <w:lang w:val="fr-CA"/>
+        </w:rPr>
+        <w:t xml:space="preserve">Le logiciel propose un </w:t>
+      </w:r>
+      <w:r>
+        <w:rPr>
+          <w:sz w:val="22"/>
+          <w:szCs w:val="22"/>
+          <w:lang w:val="fr-CA"/>
+        </w:rPr>
+        <w:t>outil</w:t>
+      </w:r>
+      <w:r>
+        <w:rPr>
+          <w:sz w:val="22"/>
+          <w:szCs w:val="22"/>
+          <w:lang w:val="fr-CA"/>
+        </w:rPr>
+        <w:t xml:space="preserve"> de sélection de fichier ou dossier et 3 commandes applicables sur ce fichier ou dossier. Certaines de ces commandes sont applicables sur un fichier ou dossier, d'autres exclusivement sur un des deux types précédents. </w:t>
+      </w:r>
+    </w:p>
+    <w:p>
+      <w:pPr>
+        <w:spacing w:line="360" w:lineRule="auto"/>
+        <w:rPr>
+          <w:lang w:val="fr-CA"/>
+        </w:rPr>
+      </w:pPr>
+      <w:r>
+        <w:rPr>
+          <w:lang w:val="fr-CA"/>
+        </w:rPr>
+        <w:t>L'interface proposée permet de lancer ces 3 commandes à l'aide des 3 boutons ainsi que voir leurs effets. Suite à la sélection d'un fichier, un panneau indique dans le cas d'un fichier, son nom tandis que pour un dossier, la liste des fichiers ou dossiers qu'il contient</w:t>
+      </w:r>
+      <w:r>
+        <w:rPr>
+          <w:lang w:val="fr-CA"/>
+        </w:rPr>
+        <w:t>.</w:t>
+      </w:r>
+    </w:p>
+    <w:p>
+      <w:pPr>
+        <w:pStyle w:val="Heading2"/>
+        <w:spacing w:line="360" w:lineRule="auto"/>
+        <w:rPr>
+          <w:lang w:val="fr-CA"/>
+        </w:rPr>
+      </w:pPr>
+      <w:bookmarkStart w:id="4" w:name="_Toc378867703"/>
+      <w:r>
+        <w:rPr>
+          <w:lang w:val="fr-CA"/>
+        </w:rPr>
+        <w:t>Utilisation</w:t>
+      </w:r>
+      <w:bookmarkEnd w:id="4"/>
+    </w:p>
+    <w:p>
+      <w:pPr>
+        <w:spacing w:line="360" w:lineRule="auto"/>
+        <w:rPr>
+          <w:lang w:val="fr-CA"/>
+        </w:rPr>
+      </w:pPr>
+      <w:r>
+        <w:rPr>
+          <w:lang w:val="fr-CA"/>
+        </w:rPr>
+        <w:t>Le logiciel consiste en une interface simple où l’on y voit des boutons pour appliquer des commandes et un autre afin de sélectionner un fichier/dossier.</w:t>
+      </w:r>
+      <w:r>
+        <w:rPr>
+          <w:lang w:val="fr-CA"/>
+        </w:rPr>
+        <w:t xml:space="preserve"> Sur cette interface s’y trouve également un sélecteur de fichier qui permet de trouver un fichier/dossier à sélectionner.</w:t>
+      </w:r>
+    </w:p>
+    <w:p>
+      <w:pPr>
+        <w:spacing w:line="360" w:lineRule="auto"/>
+        <w:rPr>
+          <w:lang w:val="fr-CA"/>
+        </w:rPr>
+      </w:pPr>
+      <w:r>
+        <w:rPr>
+          <w:lang w:val="fr-CA"/>
+        </w:rPr>
+        <w:t>Afin de l’utiliser il suffit de sélectionner un fichier/dossier et puis de choisir la commande (action) à appliquer.</w:t>
+      </w:r>
+      <w:r>
+        <w:rPr>
+          <w:lang w:val="fr-CA"/>
+        </w:rPr>
+        <w:t xml:space="preserve"> D’autres traits seront implémentés au fil de la session.</w:t>
+      </w:r>
     </w:p>
     <w:sectPr>
       <w:pgSz w:w="12240" w:h="15840"/>
@@ -984,6 +1266,22 @@
       <w:szCs w:val="16"/>
     </w:rPr>
   </w:style>
+  <w:style w:type="paragraph" w:customStyle="1" w:styleId="Default">
+    <w:name w:val="Default"/>
+    <w:rsid w:val="004A7F94"/>
+    <w:pPr>
+      <w:autoSpaceDE w:val="0"/>
+      <w:autoSpaceDN w:val="0"/>
+      <w:adjustRightInd w:val="0"/>
+      <w:spacing w:after="0" w:line="240" w:lineRule="auto"/>
+    </w:pPr>
+    <w:rPr>
+      <w:rFonts w:ascii="Calibri" w:hAnsi="Calibri" w:cs="Calibri"/>
+      <w:color w:val="000000"/>
+      <w:sz w:val="24"/>
+      <w:szCs w:val="24"/>
+    </w:rPr>
+  </w:style>
 </w:styles>
 </file>
 
@@ -1410,6 +1708,22 @@
       <w:rFonts w:ascii="Tahoma" w:hAnsi="Tahoma" w:cs="Tahoma"/>
       <w:sz w:val="16"/>
       <w:szCs w:val="16"/>
+    </w:rPr>
+  </w:style>
+  <w:style w:type="paragraph" w:customStyle="1" w:styleId="Default">
+    <w:name w:val="Default"/>
+    <w:rsid w:val="004A7F94"/>
+    <w:pPr>
+      <w:autoSpaceDE w:val="0"/>
+      <w:autoSpaceDN w:val="0"/>
+      <w:adjustRightInd w:val="0"/>
+      <w:spacing w:after="0" w:line="240" w:lineRule="auto"/>
+    </w:pPr>
+    <w:rPr>
+      <w:rFonts w:ascii="Calibri" w:hAnsi="Calibri" w:cs="Calibri"/>
+      <w:color w:val="000000"/>
+      <w:sz w:val="24"/>
+      <w:szCs w:val="24"/>
     </w:rPr>
   </w:style>
 </w:styles>

</xml_diff>